<commit_message>
clear process ก่อน test program
</commit_message>
<xml_diff>
--- a/XCustPr/doc/60-10-30/SEND_CUST_02/PO/RD1701_FSPEC_PO002_V01R00.docx
+++ b/XCustPr/doc/60-10-30/SEND_CUST_02/PO/RD1701_FSPEC_PO002_V01R00.docx
@@ -603,14 +603,14 @@
         </w:rPr>
         <w:fldChar w:fldCharType="separate"/>
       </w:r>
-      <w:ins w:id="2" w:author="Windows User" w:date="2017-11-23T08:14:00Z">
+      <w:ins w:id="2" w:author="Windows User" w:date="2017-11-29T16:32:00Z">
         <w:r>
           <w:rPr>
             <w:rFonts w:cs="Tahoma"/>
             <w:noProof/>
             <w:color w:val="000000" w:themeColor="text1"/>
           </w:rPr>
-          <w:t>November 21, 2017</w:t>
+          <w:t>November 23, 2017</w:t>
         </w:r>
       </w:ins>
       <w:ins w:id="3" w:author="ice-amo" w:date="2017-10-27T15:20:00Z">
@@ -700,14 +700,14 @@
         </w:rPr>
         <w:fldChar w:fldCharType="separate"/>
       </w:r>
-      <w:ins w:id="6" w:author="Windows User" w:date="2017-11-23T08:14:00Z">
+      <w:ins w:id="6" w:author="Windows User" w:date="2017-11-29T16:32:00Z">
         <w:r>
           <w:rPr>
             <w:rFonts w:cs="Tahoma"/>
             <w:noProof/>
             <w:color w:val="000000" w:themeColor="text1"/>
           </w:rPr>
-          <w:t>November 21, 2017</w:t>
+          <w:t>November 23, 2017</w:t>
         </w:r>
       </w:ins>
       <w:ins w:id="7" w:author="ice-amo" w:date="2017-10-27T15:20:00Z">
@@ -5549,10 +5549,10 @@
             <v:path o:extrusionok="f" gradientshapeok="t" o:connecttype="rect"/>
             <o:lock v:ext="edit" aspectratio="t"/>
           </v:shapetype>
-          <v:shape id="_x0000_i1025" type="#_x0000_t75" style="width:510.75pt;height:266.25pt" o:ole="">
+          <v:shape id="_x0000_i1025" type="#_x0000_t75" style="width:511.1pt;height:266.25pt" o:ole="">
             <v:imagedata r:id="rId19" o:title=""/>
           </v:shape>
-          <o:OLEObject Type="Embed" ProgID="Visio.Drawing.15" ShapeID="_x0000_i1025" DrawAspect="Content" ObjectID="_1572963068" r:id="rId20"/>
+          <o:OLEObject Type="Embed" ProgID="Visio.Drawing.15" ShapeID="_x0000_i1025" DrawAspect="Content" ObjectID="_1573479847" r:id="rId20"/>
         </w:object>
       </w:r>
     </w:p>
@@ -11701,10 +11701,10 @@
             <w:lang w:bidi="th-TH"/>
           </w:rPr>
           <w:object w:dxaOrig="1508" w:dyaOrig="982" w14:anchorId="0B711B8A">
-            <v:shape id="_x0000_i1026" type="#_x0000_t75" style="width:1in;height:51pt" o:ole="">
+            <v:shape id="_x0000_i1026" type="#_x0000_t75" style="width:1in;height:51.05pt" o:ole="">
               <v:imagedata r:id="rId21" o:title=""/>
             </v:shape>
-            <o:OLEObject Type="Embed" ProgID="Package" ShapeID="_x0000_i1026" DrawAspect="Icon" ObjectID="_1572963069" r:id="rId22"/>
+            <o:OLEObject Type="Embed" ProgID="Package" ShapeID="_x0000_i1026" DrawAspect="Icon" ObjectID="_1573479848" r:id="rId22"/>
           </w:object>
         </w:r>
       </w:del>
@@ -11727,10 +11727,10 @@
             <w:lang w:bidi="th-TH"/>
           </w:rPr>
           <w:object w:dxaOrig="2520" w:dyaOrig="816" w14:anchorId="495E7A1F">
-            <v:shape id="_x0000_i1027" type="#_x0000_t75" style="width:126pt;height:41.25pt" o:ole="">
+            <v:shape id="_x0000_i1027" type="#_x0000_t75" style="width:126.2pt;height:41.15pt" o:ole="">
               <v:imagedata r:id="rId23" o:title=""/>
             </v:shape>
-            <o:OLEObject Type="Embed" ProgID="Package" ShapeID="_x0000_i1027" DrawAspect="Content" ObjectID="_1572963070" r:id="rId24"/>
+            <o:OLEObject Type="Embed" ProgID="Package" ShapeID="_x0000_i1027" DrawAspect="Content" ObjectID="_1573479849" r:id="rId24"/>
           </w:object>
         </w:r>
       </w:ins>
@@ -23787,7 +23787,7 @@
               <w:pStyle w:val="BodyText"/>
               <w:spacing w:after="60"/>
               <w:rPr>
-                <w:rFonts w:cs="Tahoma"/>
+                <w:rFonts w:cs="Tahoma" w:hint="cs"/>
                 <w:color w:val="000000" w:themeColor="text1"/>
                 <w:szCs w:val="20"/>
                 <w:cs/>
@@ -23833,6 +23833,27 @@
               </w:rPr>
               <w:t>ตามเงื่อนไข</w:t>
             </w:r>
+            <w:ins w:id="32" w:author="Windows User" w:date="2017-11-29T16:57:00Z">
+              <w:r>
+                <w:rPr>
+                  <w:rFonts w:cs="Tahoma"/>
+                  <w:color w:val="000000" w:themeColor="text1"/>
+                  <w:szCs w:val="20"/>
+                  <w:lang w:bidi="th-TH"/>
+                </w:rPr>
+                <w:t xml:space="preserve">  </w:t>
+              </w:r>
+              <w:r>
+                <w:rPr>
+                  <w:rFonts w:cs="Tahoma" w:hint="cs"/>
+                  <w:color w:val="000000" w:themeColor="text1"/>
+                  <w:szCs w:val="20"/>
+                  <w:cs/>
+                  <w:lang w:bidi="th-TH"/>
+                </w:rPr>
+                <w:t>เรียบร้อย</w:t>
+              </w:r>
+            </w:ins>
           </w:p>
         </w:tc>
       </w:tr>
@@ -23884,9 +23905,10 @@
               <w:pStyle w:val="BodyText"/>
               <w:spacing w:after="60"/>
               <w:rPr>
-                <w:rFonts w:cs="Tahoma"/>
+                <w:rFonts w:cs="Tahoma" w:hint="cs"/>
                 <w:color w:val="000000" w:themeColor="text1"/>
                 <w:szCs w:val="20"/>
+                <w:cs/>
                 <w:lang w:bidi="th-TH"/>
               </w:rPr>
             </w:pPr>
@@ -23942,6 +23964,55 @@
               </w:rPr>
               <w:t>ไม่เจอ</w:t>
             </w:r>
+            <w:ins w:id="33" w:author="Windows User" w:date="2017-11-29T16:57:00Z">
+              <w:r>
+                <w:rPr>
+                  <w:rFonts w:cs="Tahoma"/>
+                  <w:szCs w:val="20"/>
+                  <w:lang w:bidi="th-TH"/>
+                </w:rPr>
+                <w:t xml:space="preserve">  </w:t>
+              </w:r>
+              <w:r>
+                <w:rPr>
+                  <w:rFonts w:cs="Tahoma" w:hint="cs"/>
+                  <w:szCs w:val="20"/>
+                  <w:cs/>
+                  <w:lang w:bidi="th-TH"/>
+                </w:rPr>
+                <w:t>โปร</w:t>
+              </w:r>
+            </w:ins>
+            <w:ins w:id="34" w:author="Windows User" w:date="2017-11-29T16:58:00Z">
+              <w:r>
+                <w:rPr>
+                  <w:rFonts w:cs="Tahoma" w:hint="cs"/>
+                  <w:szCs w:val="20"/>
+                  <w:cs/>
+                  <w:lang w:bidi="th-TH"/>
+                </w:rPr>
+                <w:t xml:space="preserve">แกรม </w:t>
+              </w:r>
+              <w:r>
+                <w:rPr>
+                  <w:rFonts w:cs="Tahoma"/>
+                  <w:szCs w:val="20"/>
+                  <w:lang w:bidi="th-TH"/>
+                </w:rPr>
+                <w:t xml:space="preserve">create folder </w:t>
+              </w:r>
+              <w:r>
+                <w:rPr>
+                  <w:rFonts w:cs="Tahoma" w:hint="cs"/>
+                  <w:szCs w:val="20"/>
+                  <w:cs/>
+                  <w:lang w:bidi="th-TH"/>
+                </w:rPr>
+                <w:t>ให้</w:t>
+              </w:r>
+            </w:ins>
+            <w:bookmarkStart w:id="35" w:name="_GoBack"/>
+            <w:bookmarkEnd w:id="35"/>
           </w:p>
         </w:tc>
       </w:tr>
@@ -24058,6 +24129,17 @@
               </w:rPr>
               <w:t>ได้</w:t>
             </w:r>
+            <w:ins w:id="36" w:author="Windows User" w:date="2017-11-29T16:57:00Z">
+              <w:r>
+                <w:rPr>
+                  <w:rFonts w:cs="Tahoma" w:hint="cs"/>
+                  <w:szCs w:val="20"/>
+                  <w:cs/>
+                  <w:lang w:bidi="th-TH"/>
+                </w:rPr>
+                <w:t xml:space="preserve">  เรียบร้อย</w:t>
+              </w:r>
+            </w:ins>
           </w:p>
         </w:tc>
       </w:tr>
@@ -24124,14 +24206,14 @@
           <w:color w:val="000000" w:themeColor="text1"/>
         </w:rPr>
       </w:pPr>
-      <w:bookmarkStart w:id="32" w:name="_Toc495188041"/>
+      <w:bookmarkStart w:id="37" w:name="_Toc495188041"/>
       <w:r>
         <w:rPr>
           <w:color w:val="000000" w:themeColor="text1"/>
         </w:rPr>
         <w:t>Log Layout</w:t>
       </w:r>
-      <w:bookmarkEnd w:id="32"/>
+      <w:bookmarkEnd w:id="37"/>
     </w:p>
     <w:p>
       <w:pPr>
@@ -24295,7 +24377,7 @@
           <w:color w:val="000000" w:themeColor="text1"/>
         </w:rPr>
       </w:pPr>
-      <w:bookmarkStart w:id="33" w:name="_Toc495188042"/>
+      <w:bookmarkStart w:id="38" w:name="_Toc495188042"/>
       <w:r>
         <w:rPr>
           <w:color w:val="000000" w:themeColor="text1"/>
@@ -24309,7 +24391,7 @@
         </w:rPr>
         <w:t>TESTING SCENARIO</w:t>
       </w:r>
-      <w:bookmarkEnd w:id="33"/>
+      <w:bookmarkEnd w:id="38"/>
     </w:p>
     <w:tbl>
       <w:tblPr>
@@ -26062,7 +26144,7 @@
           <w:cs/>
         </w:rPr>
       </w:pPr>
-      <w:bookmarkStart w:id="34" w:name="_Toc495188043"/>
+      <w:bookmarkStart w:id="39" w:name="_Toc495188043"/>
       <w:r>
         <w:rPr>
           <w:color w:val="000000" w:themeColor="text1"/>
@@ -26076,7 +26158,7 @@
         </w:rPr>
         <w:t>SPECIFICATION SIGN OFF</w:t>
       </w:r>
-      <w:bookmarkEnd w:id="34"/>
+      <w:bookmarkEnd w:id="39"/>
     </w:p>
     <w:tbl>
       <w:tblPr>
@@ -27597,7 +27679,7 @@
         <w:sz w:val="12"/>
         <w:szCs w:val="12"/>
       </w:rPr>
-      <w:instrText>4</w:instrText>
+      <w:instrText>13</w:instrText>
     </w:r>
     <w:r>
       <w:rPr>
@@ -27712,7 +27794,7 @@
         <w:sz w:val="12"/>
         <w:szCs w:val="12"/>
       </w:rPr>
-      <w:t>4</w:t>
+      <w:t>13</w:t>
     </w:r>
     <w:r>
       <w:rPr>
@@ -33012,6 +33094,21 @@
 </file>
 
 <file path=customXml/item1.xml><?xml version="1.0" encoding="utf-8"?>
+<p:properties xmlns:p="http://schemas.microsoft.com/office/2006/metadata/properties" xmlns:xsi="http://www.w3.org/2001/XMLSchema-instance" xmlns:pc="http://schemas.microsoft.com/office/infopath/2007/PartnerControls">
+  <documentManagement/>
+</p:properties>
+</file>
+
+<file path=customXml/item2.xml><?xml version="1.0" encoding="utf-8"?>
+<?mso-contentType ?>
+<FormTemplates xmlns="http://schemas.microsoft.com/sharepoint/v3/contenttype/forms">
+  <Display>DocumentLibraryForm</Display>
+  <Edit>DocumentLibraryForm</Edit>
+  <New>DocumentLibraryForm</New>
+</FormTemplates>
+</file>
+
+<file path=customXml/item3.xml><?xml version="1.0" encoding="utf-8"?>
 <ct:contentTypeSchema xmlns:ct="http://schemas.microsoft.com/office/2006/metadata/contentType" xmlns:ma="http://schemas.microsoft.com/office/2006/metadata/properties/metaAttributes" ct:_="" ma:_="" ma:contentTypeName="Document" ma:contentTypeID="0x0101003C95AF1B3CB6894CBFBC5838ABDD1E2D" ma:contentTypeVersion="3" ma:contentTypeDescription="Create a new document." ma:contentTypeScope="" ma:versionID="8a74dd87766cb2f0e257c023f9b5663c">
   <xsd:schema xmlns:xsd="http://www.w3.org/2001/XMLSchema" xmlns:xs="http://www.w3.org/2001/XMLSchema" xmlns:p="http://schemas.microsoft.com/office/2006/metadata/properties" xmlns:ns2="8c711384-e488-487a-b330-cfa539ac166a" targetNamespace="http://schemas.microsoft.com/office/2006/metadata/properties" ma:root="true" ma:fieldsID="03829b232e7db8165e4c12765b138d22" ns2:_="">
     <xsd:import namespace="8c711384-e488-487a-b330-cfa539ac166a"/>
@@ -33149,26 +33246,28 @@
 </ct:contentTypeSchema>
 </file>
 
-<file path=customXml/item2.xml><?xml version="1.0" encoding="utf-8"?>
-<?mso-contentType ?>
-<FormTemplates xmlns="http://schemas.microsoft.com/sharepoint/v3/contenttype/forms">
-  <Display>DocumentLibraryForm</Display>
-  <Edit>DocumentLibraryForm</Edit>
-  <New>DocumentLibraryForm</New>
-</FormTemplates>
-</file>
-
-<file path=customXml/item3.xml><?xml version="1.0" encoding="utf-8"?>
-<p:properties xmlns:p="http://schemas.microsoft.com/office/2006/metadata/properties" xmlns:xsi="http://www.w3.org/2001/XMLSchema-instance" xmlns:pc="http://schemas.microsoft.com/office/infopath/2007/PartnerControls">
-  <documentManagement/>
-</p:properties>
-</file>
-
 <file path=customXml/item4.xml><?xml version="1.0" encoding="utf-8"?>
 <b:Sources xmlns:b="http://schemas.openxmlformats.org/officeDocument/2006/bibliography" xmlns="http://schemas.openxmlformats.org/officeDocument/2006/bibliography" SelectedStyle="\APA.XSL" StyleName="APA"/>
 </file>
 
 <file path=customXml/itemProps1.xml><?xml version="1.0" encoding="utf-8"?>
+<ds:datastoreItem xmlns:ds="http://schemas.openxmlformats.org/officeDocument/2006/customXml" ds:itemID="{877D9C46-32CF-4285-B934-B5F574B259C9}">
+  <ds:schemaRefs>
+    <ds:schemaRef ds:uri="http://schemas.microsoft.com/office/2006/metadata/properties"/>
+    <ds:schemaRef ds:uri="http://schemas.microsoft.com/office/infopath/2007/PartnerControls"/>
+  </ds:schemaRefs>
+</ds:datastoreItem>
+</file>
+
+<file path=customXml/itemProps2.xml><?xml version="1.0" encoding="utf-8"?>
+<ds:datastoreItem xmlns:ds="http://schemas.openxmlformats.org/officeDocument/2006/customXml" ds:itemID="{801CBFB4-3DC7-4E76-92E6-451CBB6285AE}">
+  <ds:schemaRefs>
+    <ds:schemaRef ds:uri="http://schemas.microsoft.com/sharepoint/v3/contenttype/forms"/>
+  </ds:schemaRefs>
+</ds:datastoreItem>
+</file>
+
+<file path=customXml/itemProps3.xml><?xml version="1.0" encoding="utf-8"?>
 <ds:datastoreItem xmlns:ds="http://schemas.openxmlformats.org/officeDocument/2006/customXml" ds:itemID="{E6408D72-23EA-45D9-9AF6-639EC89CA07A}">
   <ds:schemaRefs>
     <ds:schemaRef ds:uri="http://schemas.microsoft.com/office/2006/metadata/contentType"/>
@@ -33186,25 +33285,8 @@
 </ds:datastoreItem>
 </file>
 
-<file path=customXml/itemProps2.xml><?xml version="1.0" encoding="utf-8"?>
-<ds:datastoreItem xmlns:ds="http://schemas.openxmlformats.org/officeDocument/2006/customXml" ds:itemID="{801CBFB4-3DC7-4E76-92E6-451CBB6285AE}">
-  <ds:schemaRefs>
-    <ds:schemaRef ds:uri="http://schemas.microsoft.com/sharepoint/v3/contenttype/forms"/>
-  </ds:schemaRefs>
-</ds:datastoreItem>
-</file>
-
-<file path=customXml/itemProps3.xml><?xml version="1.0" encoding="utf-8"?>
-<ds:datastoreItem xmlns:ds="http://schemas.openxmlformats.org/officeDocument/2006/customXml" ds:itemID="{877D9C46-32CF-4285-B934-B5F574B259C9}">
-  <ds:schemaRefs>
-    <ds:schemaRef ds:uri="http://schemas.microsoft.com/office/2006/metadata/properties"/>
-    <ds:schemaRef ds:uri="http://schemas.microsoft.com/office/infopath/2007/PartnerControls"/>
-  </ds:schemaRefs>
-</ds:datastoreItem>
-</file>
-
 <file path=customXml/itemProps4.xml><?xml version="1.0" encoding="utf-8"?>
-<ds:datastoreItem xmlns:ds="http://schemas.openxmlformats.org/officeDocument/2006/customXml" ds:itemID="{CDC78C3D-D6B1-4791-A2CD-51F892D4E589}">
+<ds:datastoreItem xmlns:ds="http://schemas.openxmlformats.org/officeDocument/2006/customXml" ds:itemID="{F7B96C4C-837C-4387-A550-2ED4C90DE899}">
   <ds:schemaRefs>
     <ds:schemaRef ds:uri="http://schemas.openxmlformats.org/officeDocument/2006/bibliography"/>
   </ds:schemaRefs>

</xml_diff>